<commit_message>
Added spicy to the dinosaur description
</commit_message>
<xml_diff>
--- a/Documentation/Monsters.docx
+++ b/Documentation/Monsters.docx
@@ -28,59 +28,65 @@
         </w:numPr>
       </w:pPr>
       <w:r>
-        <w:t>A Mexican dinosaur</w:t>
-      </w:r>
-    </w:p>
-    <w:p>
-      <w:pPr>
-        <w:pStyle w:val="ListParagraph"/>
-        <w:numPr>
-          <w:ilvl w:val="0"/>
-          <w:numId w:val="1"/>
-        </w:numPr>
-      </w:pPr>
-      <w:r>
-        <w:t>Dragon in a Wagon</w:t>
-      </w:r>
-    </w:p>
-    <w:p>
-      <w:pPr>
-        <w:pStyle w:val="ListParagraph"/>
-        <w:numPr>
-          <w:ilvl w:val="0"/>
-          <w:numId w:val="1"/>
-        </w:numPr>
-      </w:pPr>
-      <w:r>
-        <w:t>One Tonne Skeleton</w:t>
-      </w:r>
-    </w:p>
-    <w:p>
-      <w:pPr>
-        <w:pStyle w:val="ListParagraph"/>
-        <w:numPr>
-          <w:ilvl w:val="1"/>
-          <w:numId w:val="1"/>
-        </w:numPr>
-      </w:pPr>
-      <w:r>
-        <w:t>A big skeleton</w:t>
-      </w:r>
-    </w:p>
-    <w:p>
-      <w:pPr>
-        <w:pStyle w:val="ListParagraph"/>
-        <w:numPr>
-          <w:ilvl w:val="0"/>
-          <w:numId w:val="1"/>
-        </w:numPr>
-      </w:pPr>
-      <w:proofErr w:type="spellStart"/>
-      <w:r>
-        <w:t>Zombeez</w:t>
+        <w:t xml:space="preserve">A </w:t>
+      </w:r>
+      <w:r>
+        <w:t xml:space="preserve">spicy </w:t>
       </w:r>
       <w:bookmarkStart w:id="0" w:name="_GoBack"/>
       <w:bookmarkEnd w:id="0"/>
+      <w:r>
+        <w:t>Mexican dinosaur</w:t>
+      </w:r>
+    </w:p>
+    <w:p>
+      <w:pPr>
+        <w:pStyle w:val="ListParagraph"/>
+        <w:numPr>
+          <w:ilvl w:val="0"/>
+          <w:numId w:val="1"/>
+        </w:numPr>
+      </w:pPr>
+      <w:r>
+        <w:t>Dragon in a Wagon</w:t>
+      </w:r>
+    </w:p>
+    <w:p>
+      <w:pPr>
+        <w:pStyle w:val="ListParagraph"/>
+        <w:numPr>
+          <w:ilvl w:val="0"/>
+          <w:numId w:val="1"/>
+        </w:numPr>
+      </w:pPr>
+      <w:r>
+        <w:t>One Tonne Skeleton</w:t>
+      </w:r>
+    </w:p>
+    <w:p>
+      <w:pPr>
+        <w:pStyle w:val="ListParagraph"/>
+        <w:numPr>
+          <w:ilvl w:val="1"/>
+          <w:numId w:val="1"/>
+        </w:numPr>
+      </w:pPr>
+      <w:r>
+        <w:t>A big skeleton</w:t>
+      </w:r>
+    </w:p>
+    <w:p>
+      <w:pPr>
+        <w:pStyle w:val="ListParagraph"/>
+        <w:numPr>
+          <w:ilvl w:val="0"/>
+          <w:numId w:val="1"/>
+        </w:numPr>
+      </w:pPr>
+      <w:proofErr w:type="spellStart"/>
+      <w:r>
+        <w:t>Zombeez</w:t>
+      </w:r>
       <w:proofErr w:type="spellEnd"/>
     </w:p>
     <w:p>

</xml_diff>

<commit_message>
Added more monsters and started creating items
</commit_message>
<xml_diff>
--- a/Documentation/Monsters.docx
+++ b/Documentation/Monsters.docx
@@ -3,7 +3,15 @@
 <w:document xmlns:wpc="http://schemas.microsoft.com/office/word/2010/wordprocessingCanvas" xmlns:cx="http://schemas.microsoft.com/office/drawing/2014/chartex" xmlns:cx1="http://schemas.microsoft.com/office/drawing/2015/9/8/chartex" xmlns:mc="http://schemas.openxmlformats.org/markup-compatibility/2006" xmlns:o="urn:schemas-microsoft-com:office:office" xmlns:r="http://schemas.openxmlformats.org/officeDocument/2006/relationships" xmlns:m="http://schemas.openxmlformats.org/officeDocument/2006/math" xmlns:v="urn:schemas-microsoft-com:vml" xmlns:wp14="http://schemas.microsoft.com/office/word/2010/wordprocessingDrawing" xmlns:wp="http://schemas.openxmlformats.org/drawingml/2006/wordprocessingDrawing" xmlns:w10="urn:schemas-microsoft-com:office:word" xmlns:w="http://schemas.openxmlformats.org/wordprocessingml/2006/main" xmlns:w14="http://schemas.microsoft.com/office/word/2010/wordml" xmlns:w15="http://schemas.microsoft.com/office/word/2012/wordml" xmlns:w16se="http://schemas.microsoft.com/office/word/2015/wordml/symex" xmlns:wpg="http://schemas.microsoft.com/office/word/2010/wordprocessingGroup" xmlns:wpi="http://schemas.microsoft.com/office/word/2010/wordprocessingInk" xmlns:wne="http://schemas.microsoft.com/office/word/2006/wordml" xmlns:wps="http://schemas.microsoft.com/office/word/2010/wordprocessingShape" mc:Ignorable="w14 w15 w16se wp14">
   <w:body>
     <w:p>
-      <w:r>
+      <w:pPr>
+        <w:rPr>
+          <w:u w:val="single"/>
+        </w:rPr>
+      </w:pPr>
+      <w:r>
+        <w:rPr>
+          <w:u w:val="single"/>
+        </w:rPr>
         <w:t>Monsters</w:t>
       </w:r>
     </w:p>
@@ -75,109 +83,390 @@
           <w:numId w:val="1"/>
         </w:numPr>
       </w:pPr>
-      <w:proofErr w:type="spellStart"/>
       <w:r>
         <w:t>Zombeez</w:t>
       </w:r>
+    </w:p>
+    <w:p>
+      <w:pPr>
+        <w:pStyle w:val="ListParagraph"/>
+        <w:numPr>
+          <w:ilvl w:val="1"/>
+          <w:numId w:val="1"/>
+        </w:numPr>
+      </w:pPr>
+      <w:r>
+        <w:t>Swarm of zombie bees</w:t>
+      </w:r>
+    </w:p>
+    <w:p>
+      <w:pPr>
+        <w:pStyle w:val="ListParagraph"/>
+        <w:numPr>
+          <w:ilvl w:val="0"/>
+          <w:numId w:val="1"/>
+        </w:numPr>
+      </w:pPr>
+      <w:r>
+        <w:t>Crabs with abs</w:t>
+      </w:r>
+    </w:p>
+    <w:p>
+      <w:pPr>
+        <w:pStyle w:val="ListParagraph"/>
+        <w:numPr>
+          <w:ilvl w:val="0"/>
+          <w:numId w:val="1"/>
+        </w:numPr>
+      </w:pPr>
+      <w:r>
+        <w:t>Big horn unicorn</w:t>
+      </w:r>
+    </w:p>
+    <w:p>
+      <w:pPr>
+        <w:pStyle w:val="ListParagraph"/>
+        <w:numPr>
+          <w:ilvl w:val="0"/>
+          <w:numId w:val="1"/>
+        </w:numPr>
+      </w:pPr>
+      <w:r>
+        <w:t>Half a giraffe</w:t>
+      </w:r>
+    </w:p>
+    <w:p>
+      <w:pPr>
+        <w:pStyle w:val="ListParagraph"/>
+        <w:numPr>
+          <w:ilvl w:val="0"/>
+          <w:numId w:val="1"/>
+        </w:numPr>
+      </w:pPr>
+      <w:r>
+        <w:t>Geiger Tiger //</w:t>
+      </w:r>
+    </w:p>
+    <w:p>
+      <w:pPr>
+        <w:pStyle w:val="ListParagraph"/>
+        <w:numPr>
+          <w:ilvl w:val="0"/>
+          <w:numId w:val="1"/>
+        </w:numPr>
+      </w:pPr>
+      <w:r>
+        <w:t>Computer on a scooter //</w:t>
+      </w:r>
+    </w:p>
+    <w:p>
+      <w:pPr>
+        <w:pStyle w:val="ListParagraph"/>
+        <w:numPr>
+          <w:ilvl w:val="0"/>
+          <w:numId w:val="1"/>
+        </w:numPr>
+      </w:pPr>
+      <w:r>
+        <w:t>Deceased Priest</w:t>
+      </w:r>
+    </w:p>
+    <w:p>
+      <w:pPr>
+        <w:pStyle w:val="ListParagraph"/>
+        <w:numPr>
+          <w:ilvl w:val="0"/>
+          <w:numId w:val="1"/>
+        </w:numPr>
+      </w:pPr>
+      <w:r>
+        <w:t>Tequila Sheila</w:t>
+      </w:r>
+    </w:p>
+    <w:p>
+      <w:pPr>
+        <w:pStyle w:val="ListParagraph"/>
+        <w:numPr>
+          <w:ilvl w:val="0"/>
+          <w:numId w:val="1"/>
+        </w:numPr>
+      </w:pPr>
+      <w:r>
+        <w:t>Man-Made Mermaid</w:t>
+      </w:r>
+    </w:p>
+    <w:p>
+      <w:pPr>
+        <w:pStyle w:val="ListParagraph"/>
+        <w:numPr>
+          <w:ilvl w:val="1"/>
+          <w:numId w:val="1"/>
+        </w:numPr>
+      </w:pPr>
+      <w:r>
+        <w:t>Robot mermaid</w:t>
+      </w:r>
+    </w:p>
+    <w:p>
+      <w:pPr>
+        <w:pStyle w:val="ListParagraph"/>
+        <w:numPr>
+          <w:ilvl w:val="0"/>
+          <w:numId w:val="1"/>
+        </w:numPr>
+      </w:pPr>
+      <w:r>
+        <w:t>Kirill Riding a Bear</w:t>
+      </w:r>
+    </w:p>
+    <w:p>
+      <w:r>
+        <w:t>Items</w:t>
+      </w:r>
+    </w:p>
+    <w:p>
+      <w:pPr>
+        <w:pStyle w:val="ListParagraph"/>
+        <w:numPr>
+          <w:ilvl w:val="0"/>
+          <w:numId w:val="2"/>
+        </w:numPr>
+      </w:pPr>
+      <w:r>
+        <w:t xml:space="preserve">Dropped by: </w:t>
+      </w:r>
+      <w:r>
+        <w:rPr>
+          <w:b/>
+        </w:rPr>
+        <w:t>Tyrannosaurus Mex</w:t>
+      </w:r>
+    </w:p>
+    <w:p>
+      <w:pPr>
+        <w:pStyle w:val="ListParagraph"/>
+        <w:numPr>
+          <w:ilvl w:val="1"/>
+          <w:numId w:val="2"/>
+        </w:numPr>
+      </w:pPr>
+      <w:r>
+        <w:t>Maracas</w:t>
+      </w:r>
+    </w:p>
+    <w:p>
+      <w:pPr>
+        <w:pStyle w:val="ListParagraph"/>
+        <w:numPr>
+          <w:ilvl w:val="0"/>
+          <w:numId w:val="2"/>
+        </w:numPr>
+      </w:pPr>
+      <w:r>
+        <w:t xml:space="preserve">Dropped by: </w:t>
+      </w:r>
+      <w:r>
+        <w:rPr>
+          <w:b/>
+        </w:rPr>
+        <w:t>Dragon in a Wagon</w:t>
+      </w:r>
+    </w:p>
+    <w:p>
+      <w:pPr>
+        <w:pStyle w:val="ListParagraph"/>
+        <w:numPr>
+          <w:ilvl w:val="1"/>
+          <w:numId w:val="2"/>
+        </w:numPr>
+      </w:pPr>
+      <w:r>
+        <w:t>Dragons Breath Spell</w:t>
+      </w:r>
+    </w:p>
+    <w:p>
+      <w:pPr>
+        <w:pStyle w:val="ListParagraph"/>
+        <w:numPr>
+          <w:ilvl w:val="0"/>
+          <w:numId w:val="2"/>
+        </w:numPr>
+      </w:pPr>
+      <w:r>
+        <w:t xml:space="preserve">Dropped by: </w:t>
+      </w:r>
+      <w:r>
+        <w:rPr>
+          <w:b/>
+        </w:rPr>
+        <w:t>One Tonne Skeleton</w:t>
+      </w:r>
+    </w:p>
+    <w:p>
+      <w:pPr>
+        <w:pStyle w:val="ListParagraph"/>
+        <w:numPr>
+          <w:ilvl w:val="1"/>
+          <w:numId w:val="2"/>
+        </w:numPr>
+      </w:pPr>
+      <w:r>
+        <w:t>Bone Saw</w:t>
+      </w:r>
+    </w:p>
+    <w:p>
+      <w:pPr>
+        <w:pStyle w:val="ListParagraph"/>
+        <w:numPr>
+          <w:ilvl w:val="0"/>
+          <w:numId w:val="2"/>
+        </w:numPr>
+      </w:pPr>
+      <w:r>
+        <w:t xml:space="preserve">Dropped by: </w:t>
+      </w:r>
+      <w:r>
+        <w:rPr>
+          <w:b/>
+        </w:rPr>
+        <w:t>Zombeez</w:t>
+      </w:r>
+    </w:p>
+    <w:p>
+      <w:pPr>
+        <w:pStyle w:val="ListParagraph"/>
+        <w:numPr>
+          <w:ilvl w:val="1"/>
+          <w:numId w:val="2"/>
+        </w:numPr>
+      </w:pPr>
+      <w:r>
+        <w:t xml:space="preserve"> </w:t>
+      </w:r>
+    </w:p>
+    <w:p>
+      <w:pPr>
+        <w:pStyle w:val="ListParagraph"/>
+        <w:numPr>
+          <w:ilvl w:val="0"/>
+          <w:numId w:val="2"/>
+        </w:numPr>
+      </w:pPr>
+      <w:r>
+        <w:t xml:space="preserve">Dropped by: </w:t>
+      </w:r>
+      <w:r>
+        <w:rPr>
+          <w:b/>
+        </w:rPr>
+        <w:t>Crabs with Abs</w:t>
+      </w:r>
+    </w:p>
+    <w:p>
+      <w:pPr>
+        <w:pStyle w:val="ListParagraph"/>
+        <w:numPr>
+          <w:ilvl w:val="1"/>
+          <w:numId w:val="2"/>
+        </w:numPr>
+      </w:pPr>
+      <w:r>
+        <w:t>Dumbbells</w:t>
+      </w:r>
+    </w:p>
+    <w:p>
+      <w:pPr>
+        <w:pStyle w:val="ListParagraph"/>
+        <w:numPr>
+          <w:ilvl w:val="1"/>
+          <w:numId w:val="2"/>
+        </w:numPr>
+      </w:pPr>
+      <w:r>
+        <w:t>Or, a workout routine (adds to attack as a normal item would)</w:t>
+      </w:r>
+    </w:p>
+    <w:p>
+      <w:pPr>
+        <w:pStyle w:val="ListParagraph"/>
+        <w:numPr>
+          <w:ilvl w:val="0"/>
+          <w:numId w:val="2"/>
+        </w:numPr>
+      </w:pPr>
+      <w:r>
+        <w:t xml:space="preserve">Dropped by: </w:t>
+      </w:r>
+      <w:r>
+        <w:rPr>
+          <w:b/>
+        </w:rPr>
+        <w:t>Big Horn Unicorn</w:t>
+      </w:r>
+    </w:p>
+    <w:p>
+      <w:pPr>
+        <w:pStyle w:val="ListParagraph"/>
+        <w:numPr>
+          <w:ilvl w:val="1"/>
+          <w:numId w:val="2"/>
+        </w:numPr>
+      </w:pPr>
+      <w:r>
+        <w:t>Unicorn Spear</w:t>
+      </w:r>
+    </w:p>
+    <w:p>
+      <w:pPr>
+        <w:pStyle w:val="ListParagraph"/>
+        <w:numPr>
+          <w:ilvl w:val="0"/>
+          <w:numId w:val="2"/>
+        </w:numPr>
+      </w:pPr>
+      <w:r>
+        <w:t xml:space="preserve">Dropped by: </w:t>
+      </w:r>
+      <w:r>
+        <w:rPr>
+          <w:b/>
+        </w:rPr>
+        <w:t>Half a Giraffe</w:t>
+      </w:r>
+    </w:p>
+    <w:p>
+      <w:pPr>
+        <w:pStyle w:val="ListParagraph"/>
+        <w:numPr>
+          <w:ilvl w:val="1"/>
+          <w:numId w:val="2"/>
+        </w:numPr>
+      </w:pPr>
+      <w:r>
+        <w:t>Giraffe Drumstick</w:t>
+      </w:r>
+    </w:p>
+    <w:p>
+      <w:pPr>
+        <w:pStyle w:val="ListParagraph"/>
+        <w:numPr>
+          <w:ilvl w:val="0"/>
+          <w:numId w:val="2"/>
+        </w:numPr>
+      </w:pPr>
+      <w:r>
+        <w:t xml:space="preserve">Dropped by: </w:t>
+      </w:r>
+      <w:r>
+        <w:rPr>
+          <w:b/>
+        </w:rPr>
+        <w:t>Geiger Tiger</w:t>
+      </w:r>
+    </w:p>
+    <w:p>
       <w:bookmarkStart w:id="0" w:name="_GoBack"/>
       <w:bookmarkEnd w:id="0"/>
-      <w:proofErr w:type="spellEnd"/>
-    </w:p>
-    <w:p>
-      <w:pPr>
-        <w:pStyle w:val="ListParagraph"/>
-        <w:numPr>
-          <w:ilvl w:val="1"/>
-          <w:numId w:val="1"/>
-        </w:numPr>
-      </w:pPr>
-      <w:r>
-        <w:t>Swarm of zombie bees</w:t>
-      </w:r>
-    </w:p>
-    <w:p>
-      <w:pPr>
-        <w:pStyle w:val="ListParagraph"/>
-        <w:numPr>
-          <w:ilvl w:val="0"/>
-          <w:numId w:val="1"/>
-        </w:numPr>
-      </w:pPr>
-      <w:r>
-        <w:t>Kirill Riding a Bear</w:t>
-      </w:r>
-    </w:p>
-    <w:p>
-      <w:pPr>
-        <w:pStyle w:val="ListParagraph"/>
-        <w:numPr>
-          <w:ilvl w:val="0"/>
-          <w:numId w:val="1"/>
-        </w:numPr>
-      </w:pPr>
-      <w:r>
-        <w:t>Crabs with abs</w:t>
-      </w:r>
-    </w:p>
-    <w:p>
-      <w:pPr>
-        <w:pStyle w:val="ListParagraph"/>
-        <w:numPr>
-          <w:ilvl w:val="0"/>
-          <w:numId w:val="1"/>
-        </w:numPr>
-      </w:pPr>
-      <w:r>
-        <w:t>Big horn unicorn</w:t>
-      </w:r>
-    </w:p>
-    <w:p>
-      <w:pPr>
-        <w:pStyle w:val="ListParagraph"/>
-        <w:numPr>
-          <w:ilvl w:val="0"/>
-          <w:numId w:val="1"/>
-        </w:numPr>
-      </w:pPr>
-      <w:r>
-        <w:t>Half a giraffe</w:t>
-      </w:r>
-    </w:p>
-    <w:p>
-      <w:pPr>
-        <w:pStyle w:val="ListParagraph"/>
-        <w:numPr>
-          <w:ilvl w:val="0"/>
-          <w:numId w:val="1"/>
-        </w:numPr>
-      </w:pPr>
-      <w:r>
-        <w:t>Geiger Tiger //</w:t>
-      </w:r>
-    </w:p>
-    <w:p>
-      <w:pPr>
-        <w:pStyle w:val="ListParagraph"/>
-        <w:numPr>
-          <w:ilvl w:val="0"/>
-          <w:numId w:val="1"/>
-        </w:numPr>
-      </w:pPr>
-      <w:r>
-        <w:t>Computer on a scooter //</w:t>
-      </w:r>
-    </w:p>
-    <w:p>
-      <w:pPr>
-        <w:pStyle w:val="ListParagraph"/>
-        <w:numPr>
-          <w:ilvl w:val="0"/>
-          <w:numId w:val="1"/>
-        </w:numPr>
-      </w:pPr>
-      <w:r>
-        <w:t>Deceased Priest</w:t>
-      </w:r>
     </w:p>
     <w:sectPr>
       <w:pgSz w:w="11906" w:h="16838"/>
@@ -277,8 +566,97 @@
       </w:pPr>
     </w:lvl>
   </w:abstractNum>
+  <w:abstractNum w:abstractNumId="1" w15:restartNumberingAfterBreak="0">
+    <w:nsid w:val="59F2624E"/>
+    <w:multiLevelType w:val="hybridMultilevel"/>
+    <w:tmpl w:val="32B8095A"/>
+    <w:lvl w:ilvl="0" w:tplc="0809000F">
+      <w:start w:val="1"/>
+      <w:numFmt w:val="decimal"/>
+      <w:lvlText w:val="%1."/>
+      <w:lvlJc w:val="left"/>
+      <w:pPr>
+        <w:ind w:left="720" w:hanging="360"/>
+      </w:pPr>
+    </w:lvl>
+    <w:lvl w:ilvl="1" w:tplc="08090019">
+      <w:start w:val="1"/>
+      <w:numFmt w:val="lowerLetter"/>
+      <w:lvlText w:val="%2."/>
+      <w:lvlJc w:val="left"/>
+      <w:pPr>
+        <w:ind w:left="1440" w:hanging="360"/>
+      </w:pPr>
+    </w:lvl>
+    <w:lvl w:ilvl="2" w:tplc="0809001B">
+      <w:start w:val="1"/>
+      <w:numFmt w:val="lowerRoman"/>
+      <w:lvlText w:val="%3."/>
+      <w:lvlJc w:val="right"/>
+      <w:pPr>
+        <w:ind w:left="2160" w:hanging="180"/>
+      </w:pPr>
+    </w:lvl>
+    <w:lvl w:ilvl="3" w:tplc="0809000F" w:tentative="1">
+      <w:start w:val="1"/>
+      <w:numFmt w:val="decimal"/>
+      <w:lvlText w:val="%4."/>
+      <w:lvlJc w:val="left"/>
+      <w:pPr>
+        <w:ind w:left="2880" w:hanging="360"/>
+      </w:pPr>
+    </w:lvl>
+    <w:lvl w:ilvl="4" w:tplc="08090019" w:tentative="1">
+      <w:start w:val="1"/>
+      <w:numFmt w:val="lowerLetter"/>
+      <w:lvlText w:val="%5."/>
+      <w:lvlJc w:val="left"/>
+      <w:pPr>
+        <w:ind w:left="3600" w:hanging="360"/>
+      </w:pPr>
+    </w:lvl>
+    <w:lvl w:ilvl="5" w:tplc="0809001B" w:tentative="1">
+      <w:start w:val="1"/>
+      <w:numFmt w:val="lowerRoman"/>
+      <w:lvlText w:val="%6."/>
+      <w:lvlJc w:val="right"/>
+      <w:pPr>
+        <w:ind w:left="4320" w:hanging="180"/>
+      </w:pPr>
+    </w:lvl>
+    <w:lvl w:ilvl="6" w:tplc="0809000F" w:tentative="1">
+      <w:start w:val="1"/>
+      <w:numFmt w:val="decimal"/>
+      <w:lvlText w:val="%7."/>
+      <w:lvlJc w:val="left"/>
+      <w:pPr>
+        <w:ind w:left="5040" w:hanging="360"/>
+      </w:pPr>
+    </w:lvl>
+    <w:lvl w:ilvl="7" w:tplc="08090019" w:tentative="1">
+      <w:start w:val="1"/>
+      <w:numFmt w:val="lowerLetter"/>
+      <w:lvlText w:val="%8."/>
+      <w:lvlJc w:val="left"/>
+      <w:pPr>
+        <w:ind w:left="5760" w:hanging="360"/>
+      </w:pPr>
+    </w:lvl>
+    <w:lvl w:ilvl="8" w:tplc="0809001B" w:tentative="1">
+      <w:start w:val="1"/>
+      <w:numFmt w:val="lowerRoman"/>
+      <w:lvlText w:val="%9."/>
+      <w:lvlJc w:val="right"/>
+      <w:pPr>
+        <w:ind w:left="6480" w:hanging="180"/>
+      </w:pPr>
+    </w:lvl>
+  </w:abstractNum>
   <w:num w:numId="1">
     <w:abstractNumId w:val="0"/>
+  </w:num>
+  <w:num w:numId="2">
+    <w:abstractNumId w:val="1"/>
   </w:num>
 </w:numbering>
 </file>
@@ -676,6 +1054,7 @@
   <w:style w:type="paragraph" w:default="1" w:styleId="Normal">
     <w:name w:val="Normal"/>
     <w:qFormat/>
+    <w:rsid w:val="00D06809"/>
   </w:style>
   <w:style w:type="character" w:default="1" w:styleId="DefaultParagraphFont">
     <w:name w:val="Default Paragraph Font"/>

</xml_diff>

<commit_message>
added crabs with abs descrtion
</commit_message>
<xml_diff>
--- a/Documentation/Monsters.docx
+++ b/Documentation/Monsters.docx
@@ -1,6 +1,6 @@
 
 <file path=word/document.xml><?xml version="1.0" encoding="utf-8"?>
-<w:document xmlns:wpc="http://schemas.microsoft.com/office/word/2010/wordprocessingCanvas" xmlns:cx="http://schemas.microsoft.com/office/drawing/2014/chartex" xmlns:cx1="http://schemas.microsoft.com/office/drawing/2015/9/8/chartex" xmlns:mc="http://schemas.openxmlformats.org/markup-compatibility/2006" xmlns:o="urn:schemas-microsoft-com:office:office" xmlns:r="http://schemas.openxmlformats.org/officeDocument/2006/relationships" xmlns:m="http://schemas.openxmlformats.org/officeDocument/2006/math" xmlns:v="urn:schemas-microsoft-com:vml" xmlns:wp14="http://schemas.microsoft.com/office/word/2010/wordprocessingDrawing" xmlns:wp="http://schemas.openxmlformats.org/drawingml/2006/wordprocessingDrawing" xmlns:w10="urn:schemas-microsoft-com:office:word" xmlns:w="http://schemas.openxmlformats.org/wordprocessingml/2006/main" xmlns:w14="http://schemas.microsoft.com/office/word/2010/wordml" xmlns:w15="http://schemas.microsoft.com/office/word/2012/wordml" xmlns:w16se="http://schemas.microsoft.com/office/word/2015/wordml/symex" xmlns:wpg="http://schemas.microsoft.com/office/word/2010/wordprocessingGroup" xmlns:wpi="http://schemas.microsoft.com/office/word/2010/wordprocessingInk" xmlns:wne="http://schemas.microsoft.com/office/word/2006/wordml" xmlns:wps="http://schemas.microsoft.com/office/word/2010/wordprocessingShape" mc:Ignorable="w14 w15 w16se wp14">
+<w:document xmlns:wpc="http://schemas.microsoft.com/office/word/2010/wordprocessingCanvas" xmlns:cx="http://schemas.microsoft.com/office/drawing/2014/chartex" xmlns:cx1="http://schemas.microsoft.com/office/drawing/2015/9/8/chartex" xmlns:cx2="http://schemas.microsoft.com/office/drawing/2015/10/21/chartex" xmlns:cx3="http://schemas.microsoft.com/office/drawing/2016/5/9/chartex" xmlns:cx4="http://schemas.microsoft.com/office/drawing/2016/5/10/chartex" xmlns:cx5="http://schemas.microsoft.com/office/drawing/2016/5/11/chartex" xmlns:cx6="http://schemas.microsoft.com/office/drawing/2016/5/12/chartex" xmlns:cx7="http://schemas.microsoft.com/office/drawing/2016/5/13/chartex" xmlns:cx8="http://schemas.microsoft.com/office/drawing/2016/5/14/chartex" xmlns:mc="http://schemas.openxmlformats.org/markup-compatibility/2006" xmlns:aink="http://schemas.microsoft.com/office/drawing/2016/ink" xmlns:am3d="http://schemas.microsoft.com/office/drawing/2017/model3d" xmlns:o="urn:schemas-microsoft-com:office:office" xmlns:r="http://schemas.openxmlformats.org/officeDocument/2006/relationships" xmlns:m="http://schemas.openxmlformats.org/officeDocument/2006/math" xmlns:v="urn:schemas-microsoft-com:vml" xmlns:wp14="http://schemas.microsoft.com/office/word/2010/wordprocessingDrawing" xmlns:wp="http://schemas.openxmlformats.org/drawingml/2006/wordprocessingDrawing" xmlns:w10="urn:schemas-microsoft-com:office:word" xmlns:w="http://schemas.openxmlformats.org/wordprocessingml/2006/main" xmlns:w14="http://schemas.microsoft.com/office/word/2010/wordml" xmlns:w15="http://schemas.microsoft.com/office/word/2012/wordml" xmlns:w16cid="http://schemas.microsoft.com/office/word/2016/wordml/cid" xmlns:w16se="http://schemas.microsoft.com/office/word/2015/wordml/symex" xmlns:wpg="http://schemas.microsoft.com/office/word/2010/wordprocessingGroup" xmlns:wpi="http://schemas.microsoft.com/office/word/2010/wordprocessingInk" xmlns:wne="http://schemas.microsoft.com/office/word/2006/wordml" xmlns:wps="http://schemas.microsoft.com/office/word/2010/wordprocessingShape" mc:Ignorable="w14 w15 w16se w16cid wp14">
   <w:body>
     <w:p>
       <w:r>
@@ -32,35 +32,199 @@
       </w:r>
       <w:r>
         <w:t xml:space="preserve">spicy </w:t>
+      </w:r>
+      <w:r>
+        <w:t>Mexican dinosaur</w:t>
+      </w:r>
+    </w:p>
+    <w:p>
+      <w:pPr>
+        <w:pStyle w:val="ListParagraph"/>
+        <w:numPr>
+          <w:ilvl w:val="0"/>
+          <w:numId w:val="1"/>
+        </w:numPr>
+      </w:pPr>
+      <w:r>
+        <w:t>Dragon in a Wagon</w:t>
+      </w:r>
+    </w:p>
+    <w:p>
+      <w:pPr>
+        <w:pStyle w:val="ListParagraph"/>
+        <w:numPr>
+          <w:ilvl w:val="0"/>
+          <w:numId w:val="1"/>
+        </w:numPr>
+      </w:pPr>
+      <w:r>
+        <w:t>One Tonne Skeleton</w:t>
+      </w:r>
+    </w:p>
+    <w:p>
+      <w:pPr>
+        <w:pStyle w:val="ListParagraph"/>
+        <w:numPr>
+          <w:ilvl w:val="1"/>
+          <w:numId w:val="1"/>
+        </w:numPr>
+      </w:pPr>
+      <w:r>
+        <w:t>A big skeleton</w:t>
+      </w:r>
+    </w:p>
+    <w:p>
+      <w:pPr>
+        <w:pStyle w:val="ListParagraph"/>
+        <w:numPr>
+          <w:ilvl w:val="0"/>
+          <w:numId w:val="1"/>
+        </w:numPr>
+      </w:pPr>
+      <w:proofErr w:type="spellStart"/>
+      <w:r>
+        <w:t>Zombeez</w:t>
+      </w:r>
+      <w:proofErr w:type="spellEnd"/>
+    </w:p>
+    <w:p>
+      <w:pPr>
+        <w:pStyle w:val="ListParagraph"/>
+        <w:numPr>
+          <w:ilvl w:val="1"/>
+          <w:numId w:val="1"/>
+        </w:numPr>
+      </w:pPr>
+      <w:r>
+        <w:t>Swarm of zombie bees</w:t>
+      </w:r>
+    </w:p>
+    <w:p>
+      <w:pPr>
+        <w:pStyle w:val="ListParagraph"/>
+        <w:numPr>
+          <w:ilvl w:val="0"/>
+          <w:numId w:val="1"/>
+        </w:numPr>
+      </w:pPr>
+      <w:r>
+        <w:t>Kirill Riding a Bear</w:t>
+      </w:r>
+    </w:p>
+    <w:p>
+      <w:pPr>
+        <w:pStyle w:val="ListParagraph"/>
+        <w:numPr>
+          <w:ilvl w:val="0"/>
+          <w:numId w:val="1"/>
+        </w:numPr>
+      </w:pPr>
+      <w:r>
+        <w:t>Crabs with abs</w:t>
+      </w:r>
+    </w:p>
+    <w:p>
+      <w:pPr>
+        <w:pStyle w:val="ListParagraph"/>
+        <w:numPr>
+          <w:ilvl w:val="1"/>
+          <w:numId w:val="1"/>
+        </w:numPr>
+      </w:pPr>
+      <w:r>
+        <w:t>These bad boys have been hitting the gym over the summer. They’ve bulked up big time. They’ve munched their way through protein, smashed their way through sit ups and injected a metric tonne of steroids.</w:t>
+      </w:r>
+    </w:p>
+    <w:p>
+      <w:pPr>
+        <w:pStyle w:val="ListParagraph"/>
+        <w:numPr>
+          <w:ilvl w:val="0"/>
+          <w:numId w:val="1"/>
+        </w:numPr>
+      </w:pPr>
+      <w:r>
+        <w:t>Big horn unicorn</w:t>
+      </w:r>
+    </w:p>
+    <w:p>
+      <w:pPr>
+        <w:pStyle w:val="ListParagraph"/>
+        <w:numPr>
+          <w:ilvl w:val="1"/>
+          <w:numId w:val="1"/>
+        </w:numPr>
+      </w:pPr>
+    </w:p>
+    <w:p>
+      <w:pPr>
+        <w:pStyle w:val="ListParagraph"/>
+        <w:numPr>
+          <w:ilvl w:val="0"/>
+          <w:numId w:val="1"/>
+        </w:numPr>
+      </w:pPr>
+      <w:r>
+        <w:t>Half a giraffe</w:t>
+      </w:r>
+    </w:p>
+    <w:p>
+      <w:pPr>
+        <w:pStyle w:val="ListParagraph"/>
+        <w:numPr>
+          <w:ilvl w:val="1"/>
+          <w:numId w:val="1"/>
+        </w:numPr>
+      </w:pPr>
+    </w:p>
+    <w:p>
+      <w:pPr>
+        <w:pStyle w:val="ListParagraph"/>
+        <w:numPr>
+          <w:ilvl w:val="0"/>
+          <w:numId w:val="1"/>
+        </w:numPr>
+      </w:pPr>
+      <w:r>
+        <w:t>Geiger Tiger</w:t>
+      </w:r>
+    </w:p>
+    <w:p>
+      <w:pPr>
+        <w:pStyle w:val="ListParagraph"/>
+        <w:numPr>
+          <w:ilvl w:val="0"/>
+          <w:numId w:val="1"/>
+        </w:numPr>
+      </w:pPr>
+      <w:r>
+        <w:t>Computer on a scooter</w:t>
+      </w:r>
+    </w:p>
+    <w:p>
+      <w:pPr>
+        <w:pStyle w:val="ListParagraph"/>
+        <w:numPr>
+          <w:ilvl w:val="1"/>
+          <w:numId w:val="1"/>
+        </w:numPr>
+      </w:pPr>
+    </w:p>
+    <w:p>
+      <w:pPr>
+        <w:pStyle w:val="ListParagraph"/>
+        <w:numPr>
+          <w:ilvl w:val="0"/>
+          <w:numId w:val="1"/>
+        </w:numPr>
+      </w:pPr>
+      <w:r>
+        <w:t>Decease</w:t>
       </w:r>
       <w:bookmarkStart w:id="0" w:name="_GoBack"/>
       <w:bookmarkEnd w:id="0"/>
       <w:r>
-        <w:t>Mexican dinosaur</w:t>
-      </w:r>
-    </w:p>
-    <w:p>
-      <w:pPr>
-        <w:pStyle w:val="ListParagraph"/>
-        <w:numPr>
-          <w:ilvl w:val="0"/>
-          <w:numId w:val="1"/>
-        </w:numPr>
-      </w:pPr>
-      <w:r>
-        <w:t>Dragon in a Wagon</w:t>
-      </w:r>
-    </w:p>
-    <w:p>
-      <w:pPr>
-        <w:pStyle w:val="ListParagraph"/>
-        <w:numPr>
-          <w:ilvl w:val="0"/>
-          <w:numId w:val="1"/>
-        </w:numPr>
-      </w:pPr>
-      <w:r>
-        <w:t>One Tonne Skeleton</w:t>
+        <w:t>d Priest</w:t>
       </w:r>
     </w:p>
     <w:p>
@@ -71,119 +235,6 @@
           <w:numId w:val="1"/>
         </w:numPr>
       </w:pPr>
-      <w:r>
-        <w:t>A big skeleton</w:t>
-      </w:r>
-    </w:p>
-    <w:p>
-      <w:pPr>
-        <w:pStyle w:val="ListParagraph"/>
-        <w:numPr>
-          <w:ilvl w:val="0"/>
-          <w:numId w:val="1"/>
-        </w:numPr>
-      </w:pPr>
-      <w:proofErr w:type="spellStart"/>
-      <w:r>
-        <w:t>Zombeez</w:t>
-      </w:r>
-      <w:proofErr w:type="spellEnd"/>
-    </w:p>
-    <w:p>
-      <w:pPr>
-        <w:pStyle w:val="ListParagraph"/>
-        <w:numPr>
-          <w:ilvl w:val="1"/>
-          <w:numId w:val="1"/>
-        </w:numPr>
-      </w:pPr>
-      <w:r>
-        <w:t>Swarm of zombie bees</w:t>
-      </w:r>
-    </w:p>
-    <w:p>
-      <w:pPr>
-        <w:pStyle w:val="ListParagraph"/>
-        <w:numPr>
-          <w:ilvl w:val="0"/>
-          <w:numId w:val="1"/>
-        </w:numPr>
-      </w:pPr>
-      <w:r>
-        <w:t>Kirill Riding a Bear</w:t>
-      </w:r>
-    </w:p>
-    <w:p>
-      <w:pPr>
-        <w:pStyle w:val="ListParagraph"/>
-        <w:numPr>
-          <w:ilvl w:val="0"/>
-          <w:numId w:val="1"/>
-        </w:numPr>
-      </w:pPr>
-      <w:r>
-        <w:t>Crabs with abs</w:t>
-      </w:r>
-    </w:p>
-    <w:p>
-      <w:pPr>
-        <w:pStyle w:val="ListParagraph"/>
-        <w:numPr>
-          <w:ilvl w:val="0"/>
-          <w:numId w:val="1"/>
-        </w:numPr>
-      </w:pPr>
-      <w:r>
-        <w:t>Big horn unicorn</w:t>
-      </w:r>
-    </w:p>
-    <w:p>
-      <w:pPr>
-        <w:pStyle w:val="ListParagraph"/>
-        <w:numPr>
-          <w:ilvl w:val="0"/>
-          <w:numId w:val="1"/>
-        </w:numPr>
-      </w:pPr>
-      <w:r>
-        <w:t>Half a giraffe</w:t>
-      </w:r>
-    </w:p>
-    <w:p>
-      <w:pPr>
-        <w:pStyle w:val="ListParagraph"/>
-        <w:numPr>
-          <w:ilvl w:val="0"/>
-          <w:numId w:val="1"/>
-        </w:numPr>
-      </w:pPr>
-      <w:r>
-        <w:t>Geiger Tiger //</w:t>
-      </w:r>
-    </w:p>
-    <w:p>
-      <w:pPr>
-        <w:pStyle w:val="ListParagraph"/>
-        <w:numPr>
-          <w:ilvl w:val="0"/>
-          <w:numId w:val="1"/>
-        </w:numPr>
-      </w:pPr>
-      <w:r>
-        <w:t>Computer on a scooter //</w:t>
-      </w:r>
-    </w:p>
-    <w:p>
-      <w:pPr>
-        <w:pStyle w:val="ListParagraph"/>
-        <w:numPr>
-          <w:ilvl w:val="0"/>
-          <w:numId w:val="1"/>
-        </w:numPr>
-      </w:pPr>
-      <w:r>
-        <w:t>Deceased Priest</w:t>
-      </w:r>
     </w:p>
     <w:sectPr>
       <w:pgSz w:w="11906" w:h="16838"/>
@@ -196,7 +247,7 @@
 </file>
 
 <file path=word/numbering.xml><?xml version="1.0" encoding="utf-8"?>
-<w:numbering xmlns:wpc="http://schemas.microsoft.com/office/word/2010/wordprocessingCanvas" xmlns:cx="http://schemas.microsoft.com/office/drawing/2014/chartex" xmlns:cx1="http://schemas.microsoft.com/office/drawing/2015/9/8/chartex" xmlns:mc="http://schemas.openxmlformats.org/markup-compatibility/2006" xmlns:o="urn:schemas-microsoft-com:office:office" xmlns:r="http://schemas.openxmlformats.org/officeDocument/2006/relationships" xmlns:m="http://schemas.openxmlformats.org/officeDocument/2006/math" xmlns:v="urn:schemas-microsoft-com:vml" xmlns:wp14="http://schemas.microsoft.com/office/word/2010/wordprocessingDrawing" xmlns:wp="http://schemas.openxmlformats.org/drawingml/2006/wordprocessingDrawing" xmlns:w10="urn:schemas-microsoft-com:office:word" xmlns:w="http://schemas.openxmlformats.org/wordprocessingml/2006/main" xmlns:w14="http://schemas.microsoft.com/office/word/2010/wordml" xmlns:w15="http://schemas.microsoft.com/office/word/2012/wordml" xmlns:w16se="http://schemas.microsoft.com/office/word/2015/wordml/symex" xmlns:wpg="http://schemas.microsoft.com/office/word/2010/wordprocessingGroup" xmlns:wpi="http://schemas.microsoft.com/office/word/2010/wordprocessingInk" xmlns:wne="http://schemas.microsoft.com/office/word/2006/wordml" xmlns:wps="http://schemas.microsoft.com/office/word/2010/wordprocessingShape" mc:Ignorable="w14 w15 w16se wp14">
+<w:numbering xmlns:wpc="http://schemas.microsoft.com/office/word/2010/wordprocessingCanvas" xmlns:cx="http://schemas.microsoft.com/office/drawing/2014/chartex" xmlns:cx1="http://schemas.microsoft.com/office/drawing/2015/9/8/chartex" xmlns:cx2="http://schemas.microsoft.com/office/drawing/2015/10/21/chartex" xmlns:cx3="http://schemas.microsoft.com/office/drawing/2016/5/9/chartex" xmlns:cx4="http://schemas.microsoft.com/office/drawing/2016/5/10/chartex" xmlns:cx5="http://schemas.microsoft.com/office/drawing/2016/5/11/chartex" xmlns:cx6="http://schemas.microsoft.com/office/drawing/2016/5/12/chartex" xmlns:cx7="http://schemas.microsoft.com/office/drawing/2016/5/13/chartex" xmlns:cx8="http://schemas.microsoft.com/office/drawing/2016/5/14/chartex" xmlns:mc="http://schemas.openxmlformats.org/markup-compatibility/2006" xmlns:aink="http://schemas.microsoft.com/office/drawing/2016/ink" xmlns:am3d="http://schemas.microsoft.com/office/drawing/2017/model3d" xmlns:o="urn:schemas-microsoft-com:office:office" xmlns:r="http://schemas.openxmlformats.org/officeDocument/2006/relationships" xmlns:m="http://schemas.openxmlformats.org/officeDocument/2006/math" xmlns:v="urn:schemas-microsoft-com:vml" xmlns:wp14="http://schemas.microsoft.com/office/word/2010/wordprocessingDrawing" xmlns:wp="http://schemas.openxmlformats.org/drawingml/2006/wordprocessingDrawing" xmlns:w10="urn:schemas-microsoft-com:office:word" xmlns:w="http://schemas.openxmlformats.org/wordprocessingml/2006/main" xmlns:w14="http://schemas.microsoft.com/office/word/2010/wordml" xmlns:w15="http://schemas.microsoft.com/office/word/2012/wordml" xmlns:w16cid="http://schemas.microsoft.com/office/word/2016/wordml/cid" xmlns:w16se="http://schemas.microsoft.com/office/word/2015/wordml/symex" xmlns:wpg="http://schemas.microsoft.com/office/word/2010/wordprocessingGroup" xmlns:wpi="http://schemas.microsoft.com/office/word/2010/wordprocessingInk" xmlns:wne="http://schemas.microsoft.com/office/word/2006/wordml" xmlns:wps="http://schemas.microsoft.com/office/word/2010/wordprocessingShape" mc:Ignorable="w14 w15 w16se w16cid wp14">
   <w:abstractNum w:abstractNumId="0" w15:restartNumberingAfterBreak="0">
     <w:nsid w:val="4D5877A8"/>
     <w:multiLevelType w:val="hybridMultilevel"/>
@@ -290,7 +341,7 @@
 </file>
 
 <file path=word/styles.xml><?xml version="1.0" encoding="utf-8"?>
-<w:styles xmlns:mc="http://schemas.openxmlformats.org/markup-compatibility/2006" xmlns:r="http://schemas.openxmlformats.org/officeDocument/2006/relationships" xmlns:w="http://schemas.openxmlformats.org/wordprocessingml/2006/main" xmlns:w14="http://schemas.microsoft.com/office/word/2010/wordml" xmlns:w15="http://schemas.microsoft.com/office/word/2012/wordml" xmlns:w16se="http://schemas.microsoft.com/office/word/2015/wordml/symex" mc:Ignorable="w14 w15 w16se">
+<w:styles xmlns:mc="http://schemas.openxmlformats.org/markup-compatibility/2006" xmlns:r="http://schemas.openxmlformats.org/officeDocument/2006/relationships" xmlns:w="http://schemas.openxmlformats.org/wordprocessingml/2006/main" xmlns:w14="http://schemas.microsoft.com/office/word/2010/wordml" xmlns:w15="http://schemas.microsoft.com/office/word/2012/wordml" xmlns:w16cid="http://schemas.microsoft.com/office/word/2016/wordml/cid" xmlns:w16se="http://schemas.microsoft.com/office/word/2015/wordml/symex" mc:Ignorable="w14 w15 w16se w16cid">
   <w:docDefaults>
     <w:rPrDefault>
       <w:rPr>
@@ -306,7 +357,7 @@
       </w:pPr>
     </w:pPrDefault>
   </w:docDefaults>
-  <w:latentStyles w:defLockedState="0" w:defUIPriority="99" w:defSemiHidden="0" w:defUnhideWhenUsed="0" w:defQFormat="0" w:count="371">
+  <w:latentStyles w:defLockedState="0" w:defUIPriority="99" w:defSemiHidden="0" w:defUnhideWhenUsed="0" w:defQFormat="0" w:count="375">
     <w:lsdException w:name="Normal" w:uiPriority="0" w:qFormat="1"/>
     <w:lsdException w:name="heading 1" w:uiPriority="9" w:qFormat="1"/>
     <w:lsdException w:name="heading 2" w:semiHidden="1" w:uiPriority="9" w:unhideWhenUsed="1" w:qFormat="1"/>
@@ -412,7 +463,6 @@
     <w:lsdException w:name="HTML Sample" w:semiHidden="1" w:unhideWhenUsed="1"/>
     <w:lsdException w:name="HTML Typewriter" w:semiHidden="1" w:unhideWhenUsed="1"/>
     <w:lsdException w:name="HTML Variable" w:semiHidden="1" w:unhideWhenUsed="1"/>
-    <w:lsdException w:name="Normal Table" w:semiHidden="1" w:unhideWhenUsed="1"/>
     <w:lsdException w:name="annotation subject" w:semiHidden="1" w:unhideWhenUsed="1"/>
     <w:lsdException w:name="No List" w:semiHidden="1" w:unhideWhenUsed="1"/>
     <w:lsdException w:name="Outline List 1" w:semiHidden="1" w:unhideWhenUsed="1"/>
@@ -456,10 +506,8 @@
     <w:lsdException w:name="Table Elegant" w:semiHidden="1" w:unhideWhenUsed="1"/>
     <w:lsdException w:name="Table Professional" w:semiHidden="1" w:unhideWhenUsed="1"/>
     <w:lsdException w:name="Table Subtle 1" w:semiHidden="1" w:unhideWhenUsed="1"/>
-    <w:lsdException w:name="Table Subtle 2" w:semiHidden="1" w:unhideWhenUsed="1"/>
     <w:lsdException w:name="Table Web 1" w:semiHidden="1" w:unhideWhenUsed="1"/>
     <w:lsdException w:name="Table Web 2" w:semiHidden="1" w:unhideWhenUsed="1"/>
-    <w:lsdException w:name="Table Web 3" w:semiHidden="1" w:unhideWhenUsed="1"/>
     <w:lsdException w:name="Balloon Text" w:semiHidden="1" w:unhideWhenUsed="1"/>
     <w:lsdException w:name="Table Grid" w:uiPriority="39"/>
     <w:lsdException w:name="Table Theme" w:semiHidden="1" w:unhideWhenUsed="1"/>
@@ -678,6 +726,10 @@
     <w:lsdException w:name="List Table 5 Dark Accent 6" w:uiPriority="50"/>
     <w:lsdException w:name="List Table 6 Colorful Accent 6" w:uiPriority="51"/>
     <w:lsdException w:name="List Table 7 Colorful Accent 6" w:uiPriority="52"/>
+    <w:lsdException w:name="Mention" w:semiHidden="1" w:unhideWhenUsed="1"/>
+    <w:lsdException w:name="Smart Hyperlink" w:semiHidden="1" w:unhideWhenUsed="1"/>
+    <w:lsdException w:name="Hashtag" w:semiHidden="1" w:unhideWhenUsed="1"/>
+    <w:lsdException w:name="Unresolved Mention" w:semiHidden="1" w:unhideWhenUsed="1"/>
   </w:latentStyles>
   <w:style w:type="paragraph" w:default="1" w:styleId="Normal">
     <w:name w:val="Normal"/>

</xml_diff>

<commit_message>
Added more items for monsters
</commit_message>
<xml_diff>
--- a/Documentation/Monsters.docx
+++ b/Documentation/Monsters.docx
@@ -75,11 +75,9 @@
           <w:numId w:val="1"/>
         </w:numPr>
       </w:pPr>
-      <w:proofErr w:type="spellStart"/>
       <w:r>
         <w:t>Zombeez</w:t>
       </w:r>
-      <w:proofErr w:type="spellEnd"/>
     </w:p>
     <w:p>
       <w:pPr>
@@ -185,8 +183,6 @@
           <w:numId w:val="1"/>
         </w:numPr>
       </w:pPr>
-      <w:bookmarkStart w:id="0" w:name="_GoBack"/>
-      <w:bookmarkEnd w:id="0"/>
       <w:r>
         <w:t>Tequila Sheila</w:t>
       </w:r>
@@ -349,8 +345,10 @@
         </w:numPr>
       </w:pPr>
       <w:r>
-        <w:t xml:space="preserve"> </w:t>
-      </w:r>
+        <w:t>Bee stingers</w:t>
+      </w:r>
+      <w:bookmarkStart w:id="0" w:name="_GoBack"/>
+      <w:bookmarkEnd w:id="0"/>
     </w:p>
     <w:p>
       <w:pPr>
@@ -379,19 +377,10 @@
         </w:numPr>
       </w:pPr>
       <w:r>
-        <w:t>Dumbbells</w:t>
-      </w:r>
-    </w:p>
-    <w:p>
-      <w:pPr>
-        <w:pStyle w:val="ListParagraph"/>
-        <w:numPr>
-          <w:ilvl w:val="1"/>
-          <w:numId w:val="2"/>
-        </w:numPr>
-      </w:pPr>
-      <w:r>
-        <w:t>Or, a workout routine (adds to attack as a normal item would)</w:t>
+        <w:t>W</w:t>
+      </w:r>
+      <w:r>
+        <w:t>orkout routine (adds to attack as a normal item would)</w:t>
       </w:r>
     </w:p>
     <w:p>
@@ -472,7 +461,168 @@
         <w:t>Geiger Tiger</w:t>
       </w:r>
     </w:p>
-    <w:p/>
+    <w:p>
+      <w:pPr>
+        <w:pStyle w:val="ListParagraph"/>
+        <w:numPr>
+          <w:ilvl w:val="1"/>
+          <w:numId w:val="2"/>
+        </w:numPr>
+      </w:pPr>
+      <w:r>
+        <w:t>Nuclear Claws</w:t>
+      </w:r>
+    </w:p>
+    <w:p>
+      <w:pPr>
+        <w:pStyle w:val="ListParagraph"/>
+        <w:numPr>
+          <w:ilvl w:val="0"/>
+          <w:numId w:val="2"/>
+        </w:numPr>
+      </w:pPr>
+      <w:r>
+        <w:t xml:space="preserve">Dropped by: </w:t>
+      </w:r>
+      <w:r>
+        <w:rPr>
+          <w:b/>
+        </w:rPr>
+        <w:t>Computer on a Scooter</w:t>
+      </w:r>
+    </w:p>
+    <w:p>
+      <w:pPr>
+        <w:pStyle w:val="ListParagraph"/>
+        <w:numPr>
+          <w:ilvl w:val="1"/>
+          <w:numId w:val="2"/>
+        </w:numPr>
+      </w:pPr>
+      <w:r>
+        <w:t>DDOS Attack Script</w:t>
+      </w:r>
+    </w:p>
+    <w:p>
+      <w:pPr>
+        <w:pStyle w:val="ListParagraph"/>
+        <w:numPr>
+          <w:ilvl w:val="0"/>
+          <w:numId w:val="2"/>
+        </w:numPr>
+      </w:pPr>
+      <w:r>
+        <w:t xml:space="preserve">Dropped by: </w:t>
+      </w:r>
+      <w:r>
+        <w:rPr>
+          <w:b/>
+        </w:rPr>
+        <w:t>Deceased Priest</w:t>
+      </w:r>
+    </w:p>
+    <w:p>
+      <w:pPr>
+        <w:pStyle w:val="ListParagraph"/>
+        <w:numPr>
+          <w:ilvl w:val="1"/>
+          <w:numId w:val="2"/>
+        </w:numPr>
+      </w:pPr>
+      <w:r>
+        <w:t>Holy Water</w:t>
+      </w:r>
+    </w:p>
+    <w:p>
+      <w:pPr>
+        <w:pStyle w:val="ListParagraph"/>
+        <w:numPr>
+          <w:ilvl w:val="0"/>
+          <w:numId w:val="2"/>
+        </w:numPr>
+      </w:pPr>
+      <w:r>
+        <w:t xml:space="preserve">Dropped by: </w:t>
+      </w:r>
+      <w:r>
+        <w:rPr>
+          <w:b/>
+        </w:rPr>
+        <w:t>Tequila Sheila</w:t>
+      </w:r>
+    </w:p>
+    <w:p>
+      <w:pPr>
+        <w:pStyle w:val="ListParagraph"/>
+        <w:numPr>
+          <w:ilvl w:val="1"/>
+          <w:numId w:val="2"/>
+        </w:numPr>
+      </w:pPr>
+      <w:r>
+        <w:t>Broken bottle</w:t>
+      </w:r>
+    </w:p>
+    <w:p>
+      <w:pPr>
+        <w:pStyle w:val="ListParagraph"/>
+        <w:numPr>
+          <w:ilvl w:val="0"/>
+          <w:numId w:val="2"/>
+        </w:numPr>
+      </w:pPr>
+      <w:r>
+        <w:t xml:space="preserve">Dropped by: </w:t>
+      </w:r>
+      <w:r>
+        <w:rPr>
+          <w:b/>
+        </w:rPr>
+        <w:t>Man-made Mermaid</w:t>
+      </w:r>
+    </w:p>
+    <w:p>
+      <w:pPr>
+        <w:pStyle w:val="ListParagraph"/>
+        <w:numPr>
+          <w:ilvl w:val="1"/>
+          <w:numId w:val="2"/>
+        </w:numPr>
+      </w:pPr>
+      <w:r>
+        <w:t>Trident</w:t>
+      </w:r>
+    </w:p>
+    <w:p>
+      <w:pPr>
+        <w:pStyle w:val="ListParagraph"/>
+        <w:numPr>
+          <w:ilvl w:val="0"/>
+          <w:numId w:val="2"/>
+        </w:numPr>
+      </w:pPr>
+      <w:r>
+        <w:t xml:space="preserve">Dropped by: </w:t>
+      </w:r>
+      <w:r>
+        <w:rPr>
+          <w:b/>
+        </w:rPr>
+        <w:t>Kirill on a Bear</w:t>
+      </w:r>
+    </w:p>
+    <w:p>
+      <w:pPr>
+        <w:pStyle w:val="ListParagraph"/>
+        <w:numPr>
+          <w:ilvl w:val="1"/>
+          <w:numId w:val="2"/>
+        </w:numPr>
+      </w:pPr>
+      <w:r>
+        <w:t>Trophy for winning the game</w:t>
+      </w:r>
+    </w:p>
     <w:sectPr>
       <w:pgSz w:w="11906" w:h="16838"/>
       <w:pgMar w:top="1440" w:right="1440" w:bottom="1440" w:left="1440" w:header="708" w:footer="708" w:gutter="0"/>

</xml_diff>